<commit_message>
Submit New Usecase Description
</commit_message>
<xml_diff>
--- a/SUBMIT_PLACE/KHOI_NGUYEN/REQUIREMENT/BSS_SRS_V1.2.docx
+++ b/SUBMIT_PLACE/KHOI_NGUYEN/REQUIREMENT/BSS_SRS_V1.2.docx
@@ -552,8 +552,6 @@
       <w:r>
         <w:br w:type="page"/>
       </w:r>
-      <w:bookmarkStart w:id="6" w:name="_GoBack"/>
-      <w:bookmarkEnd w:id="6"/>
     </w:p>
     <w:sdt>
       <w:sdtPr>
@@ -2456,7 +2454,7 @@
           <w:rFonts w:ascii="Times New Roman" w:hAnsi="Times New Roman" w:cs="Times New Roman"/>
         </w:rPr>
       </w:pPr>
-      <w:bookmarkStart w:id="7" w:name="_Toc469397688"/>
+      <w:bookmarkStart w:id="6" w:name="_Toc469397688"/>
       <w:r>
         <w:rPr>
           <w:rFonts w:ascii="Times New Roman" w:hAnsi="Times New Roman" w:cs="Times New Roman"/>
@@ -2466,7 +2464,7 @@
         <w:lastRenderedPageBreak/>
         <w:t>INTRODUCTION</w:t>
       </w:r>
-      <w:bookmarkEnd w:id="7"/>
+      <w:bookmarkEnd w:id="6"/>
     </w:p>
     <w:p>
       <w:pPr>
@@ -2479,8 +2477,8 @@
           <w:rFonts w:ascii="Times New Roman" w:hAnsi="Times New Roman" w:cs="Times New Roman"/>
         </w:rPr>
       </w:pPr>
-      <w:bookmarkStart w:id="8" w:name="OLE_LINK7"/>
-      <w:bookmarkStart w:id="9" w:name="_Toc469397689"/>
+      <w:bookmarkStart w:id="7" w:name="OLE_LINK7"/>
+      <w:bookmarkStart w:id="8" w:name="_Toc469397689"/>
       <w:r>
         <w:rPr>
           <w:rFonts w:ascii="Times New Roman" w:hAnsi="Times New Roman" w:cs="Times New Roman"/>
@@ -2497,8 +2495,8 @@
         </w:rPr>
         <w:t>urpose</w:t>
       </w:r>
+      <w:bookmarkEnd w:id="7"/>
       <w:bookmarkEnd w:id="8"/>
-      <w:bookmarkEnd w:id="9"/>
     </w:p>
     <w:p>
       <w:pPr>
@@ -2639,9 +2637,9 @@
           <w:color w:val="FF3333"/>
         </w:rPr>
       </w:pPr>
-      <w:bookmarkStart w:id="10" w:name="_Toc469397690"/>
-      <w:bookmarkStart w:id="11" w:name="_Toc379620083"/>
-      <w:bookmarkStart w:id="12" w:name="_Toc390267842"/>
+      <w:bookmarkStart w:id="9" w:name="_Toc469397690"/>
+      <w:bookmarkStart w:id="10" w:name="_Toc379620083"/>
+      <w:bookmarkStart w:id="11" w:name="_Toc390267842"/>
       <w:r>
         <w:rPr>
           <w:rFonts w:ascii="Times New Roman" w:hAnsi="Times New Roman" w:cs="Times New Roman"/>
@@ -2649,7 +2647,7 @@
         </w:rPr>
         <w:t>Product scope</w:t>
       </w:r>
-      <w:bookmarkEnd w:id="10"/>
+      <w:bookmarkEnd w:id="9"/>
     </w:p>
     <w:p>
       <w:pPr>
@@ -3126,7 +3124,7 @@
           <w:rFonts w:ascii="Times New Roman" w:hAnsi="Times New Roman" w:cs="Times New Roman"/>
         </w:rPr>
       </w:pPr>
-      <w:bookmarkStart w:id="13" w:name="_Toc469397691"/>
+      <w:bookmarkStart w:id="12" w:name="_Toc469397691"/>
       <w:r>
         <w:rPr>
           <w:rFonts w:ascii="Times New Roman" w:hAnsi="Times New Roman" w:cs="Times New Roman"/>
@@ -3135,9 +3133,9 @@
         </w:rPr>
         <w:t>Definitions, acronyms and abbreviations</w:t>
       </w:r>
+      <w:bookmarkEnd w:id="10"/>
       <w:bookmarkEnd w:id="11"/>
       <w:bookmarkEnd w:id="12"/>
-      <w:bookmarkEnd w:id="13"/>
     </w:p>
     <w:p>
       <w:pPr>
@@ -3587,7 +3585,7 @@
           <w:rFonts w:ascii="Times New Roman" w:hAnsi="Times New Roman" w:cs="Times New Roman"/>
         </w:rPr>
       </w:pPr>
-      <w:bookmarkStart w:id="14" w:name="_Toc469397692"/>
+      <w:bookmarkStart w:id="13" w:name="_Toc469397692"/>
       <w:r>
         <w:rPr>
           <w:rFonts w:ascii="Times New Roman" w:hAnsi="Times New Roman" w:cs="Times New Roman"/>
@@ -3597,7 +3595,7 @@
         <w:lastRenderedPageBreak/>
         <w:t>Audience</w:t>
       </w:r>
-      <w:bookmarkEnd w:id="14"/>
+      <w:bookmarkEnd w:id="13"/>
     </w:p>
     <w:p>
       <w:pPr>
@@ -3837,7 +3835,7 @@
           <w:rFonts w:ascii="Times New Roman" w:hAnsi="Times New Roman" w:cs="Times New Roman"/>
         </w:rPr>
       </w:pPr>
-      <w:bookmarkStart w:id="15" w:name="_Toc469397693"/>
+      <w:bookmarkStart w:id="14" w:name="_Toc469397693"/>
       <w:r>
         <w:rPr>
           <w:rFonts w:ascii="Times New Roman" w:hAnsi="Times New Roman" w:cs="Times New Roman"/>
@@ -3854,7 +3852,7 @@
         </w:rPr>
         <w:t>verall description</w:t>
       </w:r>
-      <w:bookmarkEnd w:id="15"/>
+      <w:bookmarkEnd w:id="14"/>
     </w:p>
     <w:p>
       <w:pPr>
@@ -3868,7 +3866,7 @@
           <w:rFonts w:ascii="Times New Roman" w:hAnsi="Times New Roman" w:cs="Times New Roman"/>
         </w:rPr>
       </w:pPr>
-      <w:bookmarkStart w:id="16" w:name="_Toc469397694"/>
+      <w:bookmarkStart w:id="15" w:name="_Toc469397694"/>
       <w:r>
         <w:rPr>
           <w:rFonts w:ascii="Times New Roman" w:hAnsi="Times New Roman" w:cs="Times New Roman"/>
@@ -3885,7 +3883,7 @@
         </w:rPr>
         <w:t>roduct perspective</w:t>
       </w:r>
-      <w:bookmarkEnd w:id="16"/>
+      <w:bookmarkEnd w:id="15"/>
     </w:p>
     <w:p>
       <w:pPr>
@@ -3975,7 +3973,7 @@
           <w:sz w:val="32"/>
         </w:rPr>
       </w:pPr>
-      <w:bookmarkStart w:id="17" w:name="_Toc469397695"/>
+      <w:bookmarkStart w:id="16" w:name="_Toc469397695"/>
       <w:r>
         <w:rPr>
           <w:rFonts w:ascii="Times New Roman" w:hAnsi="Times New Roman" w:cs="Times New Roman"/>
@@ -3984,7 +3982,7 @@
         </w:rPr>
         <w:t>Product functionality</w:t>
       </w:r>
-      <w:bookmarkEnd w:id="17"/>
+      <w:bookmarkEnd w:id="16"/>
     </w:p>
     <w:p>
       <w:pPr>
@@ -4129,7 +4127,13 @@
               <w:pStyle w:val="Bullet1Nonespace"/>
             </w:pPr>
             <w:r>
-              <w:t>This modul help user manages account of system</w:t>
+              <w:t>This modul</w:t>
+            </w:r>
+            <w:r>
+              <w:t>e</w:t>
+            </w:r>
+            <w:r>
+              <w:t xml:space="preserve"> help user manages account of system</w:t>
             </w:r>
           </w:p>
         </w:tc>
@@ -4175,7 +4179,13 @@
               <w:pStyle w:val="Bullet1Nonespace"/>
             </w:pPr>
             <w:r>
-              <w:t>This modul help user manages all the news on website</w:t>
+              <w:t>This modul</w:t>
+            </w:r>
+            <w:r>
+              <w:t>e</w:t>
+            </w:r>
+            <w:r>
+              <w:t xml:space="preserve"> help user manages all the news on website</w:t>
             </w:r>
           </w:p>
         </w:tc>
@@ -4221,7 +4231,13 @@
               <w:pStyle w:val="Bullet1Nonespace"/>
             </w:pPr>
             <w:r>
-              <w:t>This modul help user manages all Categories of website</w:t>
+              <w:t>This modul</w:t>
+            </w:r>
+            <w:r>
+              <w:t>e</w:t>
+            </w:r>
+            <w:r>
+              <w:t xml:space="preserve"> help user manages all Categories of website</w:t>
             </w:r>
           </w:p>
         </w:tc>
@@ -4267,7 +4283,13 @@
               <w:pStyle w:val="Bullet1Nonespace"/>
             </w:pPr>
             <w:r>
-              <w:t>This modul help user manages about issues related to examinations</w:t>
+              <w:t>This modul</w:t>
+            </w:r>
+            <w:r>
+              <w:t>e</w:t>
+            </w:r>
+            <w:r>
+              <w:t xml:space="preserve"> help user manages about issues related to examinations</w:t>
             </w:r>
           </w:p>
         </w:tc>
@@ -4313,7 +4335,13 @@
               <w:pStyle w:val="Bullet1Nonespace"/>
             </w:pPr>
             <w:r>
-              <w:t>This modul help user manages Q/A</w:t>
+              <w:t>This modul</w:t>
+            </w:r>
+            <w:r>
+              <w:t>e</w:t>
+            </w:r>
+            <w:r>
+              <w:t xml:space="preserve"> help user manages Q/A</w:t>
             </w:r>
           </w:p>
         </w:tc>
@@ -4359,7 +4387,13 @@
               <w:pStyle w:val="Bullet1Nonespace"/>
             </w:pPr>
             <w:r>
-              <w:t>This modul help user manages Pop-ups</w:t>
+              <w:t>This modul</w:t>
+            </w:r>
+            <w:r>
+              <w:t>e</w:t>
+            </w:r>
+            <w:r>
+              <w:t xml:space="preserve"> help user manages Pop-ups</w:t>
             </w:r>
           </w:p>
         </w:tc>
@@ -4405,7 +4439,13 @@
               <w:pStyle w:val="Bullet1Nonespace"/>
             </w:pPr>
             <w:r>
-              <w:t>This modul help user manages Banners</w:t>
+              <w:t>This modul</w:t>
+            </w:r>
+            <w:r>
+              <w:t>e</w:t>
+            </w:r>
+            <w:r>
+              <w:t xml:space="preserve"> help user manages Banners</w:t>
             </w:r>
           </w:p>
         </w:tc>
@@ -4451,7 +4491,13 @@
               <w:pStyle w:val="Bullet1Nonespace"/>
             </w:pPr>
             <w:r>
-              <w:t>This modul help user change languages</w:t>
+              <w:t>This modul</w:t>
+            </w:r>
+            <w:r>
+              <w:t>e</w:t>
+            </w:r>
+            <w:r>
+              <w:t xml:space="preserve"> help user change languages</w:t>
             </w:r>
           </w:p>
         </w:tc>
@@ -4494,7 +4540,7 @@
           <w:sz w:val="32"/>
         </w:rPr>
       </w:pPr>
-      <w:bookmarkStart w:id="18" w:name="_Toc469397696"/>
+      <w:bookmarkStart w:id="17" w:name="_Toc469397696"/>
       <w:r>
         <w:rPr>
           <w:rFonts w:ascii="Times New Roman" w:hAnsi="Times New Roman" w:cs="Times New Roman"/>
@@ -4511,7 +4557,7 @@
         </w:rPr>
         <w:t>sers and characteristics</w:t>
       </w:r>
-      <w:bookmarkEnd w:id="18"/>
+      <w:bookmarkEnd w:id="17"/>
     </w:p>
     <w:tbl>
       <w:tblPr>
@@ -4902,7 +4948,7 @@
           <w:sz w:val="32"/>
         </w:rPr>
       </w:pPr>
-      <w:bookmarkStart w:id="19" w:name="_Toc469397697"/>
+      <w:bookmarkStart w:id="18" w:name="_Toc469397697"/>
       <w:r>
         <w:rPr>
           <w:rFonts w:ascii="Times New Roman" w:hAnsi="Times New Roman" w:cs="Times New Roman"/>
@@ -4920,7 +4966,7 @@
         </w:rPr>
         <w:t>erating environment</w:t>
       </w:r>
-      <w:bookmarkEnd w:id="19"/>
+      <w:bookmarkEnd w:id="18"/>
     </w:p>
     <w:p>
       <w:pPr>
@@ -5633,7 +5679,7 @@
           <w:sz w:val="32"/>
         </w:rPr>
       </w:pPr>
-      <w:bookmarkStart w:id="20" w:name="_Toc469397698"/>
+      <w:bookmarkStart w:id="19" w:name="_Toc469397698"/>
       <w:r>
         <w:rPr>
           <w:rFonts w:ascii="Times New Roman" w:hAnsi="Times New Roman" w:cs="Times New Roman"/>
@@ -5650,7 +5696,7 @@
         </w:rPr>
         <w:t>esign and implementation constraints</w:t>
       </w:r>
-      <w:bookmarkEnd w:id="20"/>
+      <w:bookmarkEnd w:id="19"/>
     </w:p>
     <w:p/>
     <w:p>
@@ -5928,7 +5974,7 @@
           <w:sz w:val="32"/>
         </w:rPr>
       </w:pPr>
-      <w:bookmarkStart w:id="21" w:name="_Toc469397699"/>
+      <w:bookmarkStart w:id="20" w:name="_Toc469397699"/>
       <w:r>
         <w:rPr>
           <w:rFonts w:ascii="Times New Roman" w:hAnsi="Times New Roman" w:cs="Times New Roman"/>
@@ -5953,7 +5999,7 @@
         </w:rPr>
         <w:t>tation</w:t>
       </w:r>
-      <w:bookmarkEnd w:id="21"/>
+      <w:bookmarkEnd w:id="20"/>
     </w:p>
     <w:p/>
     <w:p>
@@ -6022,7 +6068,7 @@
           <w:sz w:val="32"/>
         </w:rPr>
       </w:pPr>
-      <w:bookmarkStart w:id="22" w:name="_Toc469397700"/>
+      <w:bookmarkStart w:id="21" w:name="_Toc469397700"/>
       <w:r>
         <w:rPr>
           <w:rFonts w:ascii="Times New Roman" w:hAnsi="Times New Roman" w:cs="Times New Roman"/>
@@ -6039,7 +6085,7 @@
         </w:rPr>
         <w:t>ssumptions and dependencies</w:t>
       </w:r>
-      <w:bookmarkEnd w:id="22"/>
+      <w:bookmarkEnd w:id="21"/>
     </w:p>
     <w:p>
       <w:pPr>
@@ -6160,7 +6206,7 @@
           <w:color w:val="FF3333"/>
         </w:rPr>
       </w:pPr>
-      <w:bookmarkStart w:id="23" w:name="_Toc469397701"/>
+      <w:bookmarkStart w:id="22" w:name="_Toc469397701"/>
       <w:r>
         <w:rPr>
           <w:rFonts w:ascii="Times New Roman" w:hAnsi="Times New Roman" w:cs="Times New Roman"/>
@@ -6177,7 +6223,7 @@
         </w:rPr>
         <w:t>pecific requirements</w:t>
       </w:r>
-      <w:bookmarkEnd w:id="23"/>
+      <w:bookmarkEnd w:id="22"/>
     </w:p>
     <w:p>
       <w:pPr>
@@ -6192,7 +6238,7 @@
           <w:sz w:val="32"/>
         </w:rPr>
       </w:pPr>
-      <w:bookmarkStart w:id="24" w:name="_Toc469397702"/>
+      <w:bookmarkStart w:id="23" w:name="_Toc469397702"/>
       <w:r>
         <w:rPr>
           <w:rFonts w:ascii="Times New Roman" w:hAnsi="Times New Roman" w:cs="Times New Roman"/>
@@ -6209,7 +6255,7 @@
         </w:rPr>
         <w:t>xternal interface requirements</w:t>
       </w:r>
-      <w:bookmarkEnd w:id="24"/>
+      <w:bookmarkEnd w:id="23"/>
     </w:p>
     <w:p>
       <w:r>
@@ -6247,7 +6293,7 @@
           <w:sz w:val="32"/>
         </w:rPr>
       </w:pPr>
-      <w:bookmarkStart w:id="25" w:name="_Toc469397703"/>
+      <w:bookmarkStart w:id="24" w:name="_Toc469397703"/>
       <w:r>
         <w:rPr>
           <w:rFonts w:ascii="Times New Roman" w:hAnsi="Times New Roman" w:cs="Times New Roman"/>
@@ -6265,7 +6311,7 @@
         </w:rPr>
         <w:t>unctional requirements</w:t>
       </w:r>
-      <w:bookmarkEnd w:id="25"/>
+      <w:bookmarkEnd w:id="24"/>
     </w:p>
     <w:tbl>
       <w:tblPr>
@@ -6460,13 +6506,11 @@
             <w:tcBorders>
               <w:top w:val="nil"/>
               <w:left w:val="single" w:sz="4" w:space="0" w:color="auto"/>
-              <w:bottom w:val="single" w:sz="4" w:space="0" w:color="auto"/>
               <w:right w:val="single" w:sz="4" w:space="0" w:color="auto"/>
             </w:tcBorders>
             <w:shd w:val="clear" w:color="000000" w:fill="FFFFFF"/>
             <w:noWrap/>
             <w:vAlign w:val="center"/>
-            <w:hideMark/>
           </w:tcPr>
           <w:p>
             <w:pPr>
@@ -6504,7 +6548,6 @@
             <w:shd w:val="clear" w:color="auto" w:fill="auto"/>
             <w:noWrap/>
             <w:vAlign w:val="bottom"/>
-            <w:hideMark/>
           </w:tcPr>
           <w:p>
             <w:pPr>
@@ -6541,7 +6584,6 @@
             <w:shd w:val="clear" w:color="auto" w:fill="auto"/>
             <w:noWrap/>
             <w:vAlign w:val="bottom"/>
-            <w:hideMark/>
           </w:tcPr>
           <w:p>
             <w:pPr>
@@ -6578,7 +6620,6 @@
             <w:shd w:val="clear" w:color="auto" w:fill="auto"/>
             <w:noWrap/>
             <w:vAlign w:val="bottom"/>
-            <w:hideMark/>
           </w:tcPr>
           <w:p>
             <w:pPr>
@@ -6613,17 +6654,18 @@
             <w:tcW w:w="1440" w:type="dxa"/>
             <w:vMerge/>
             <w:tcBorders>
-              <w:top w:val="nil"/>
               <w:left w:val="single" w:sz="4" w:space="0" w:color="auto"/>
-              <w:bottom w:val="single" w:sz="4" w:space="0" w:color="auto"/>
               <w:right w:val="single" w:sz="4" w:space="0" w:color="auto"/>
             </w:tcBorders>
+            <w:shd w:val="clear" w:color="000000" w:fill="FFFFFF"/>
+            <w:noWrap/>
             <w:vAlign w:val="center"/>
             <w:hideMark/>
           </w:tcPr>
           <w:p>
             <w:pPr>
               <w:spacing w:before="0" w:after="0" w:line="240" w:lineRule="auto"/>
+              <w:jc w:val="center"/>
               <w:rPr>
                 <w:rFonts w:eastAsia="Times New Roman" w:cs="Times New Roman"/>
                 <w:color w:val="000000"/>
@@ -6646,7 +6688,6 @@
             <w:shd w:val="clear" w:color="auto" w:fill="auto"/>
             <w:noWrap/>
             <w:vAlign w:val="bottom"/>
-            <w:hideMark/>
           </w:tcPr>
           <w:p>
             <w:pPr>
@@ -6683,7 +6724,6 @@
             <w:shd w:val="clear" w:color="auto" w:fill="auto"/>
             <w:noWrap/>
             <w:vAlign w:val="bottom"/>
-            <w:hideMark/>
           </w:tcPr>
           <w:p>
             <w:pPr>
@@ -6720,7 +6760,6 @@
             <w:shd w:val="clear" w:color="auto" w:fill="auto"/>
             <w:noWrap/>
             <w:vAlign w:val="bottom"/>
-            <w:hideMark/>
           </w:tcPr>
           <w:p>
             <w:pPr>
@@ -6755,9 +6794,7 @@
             <w:tcW w:w="1440" w:type="dxa"/>
             <w:vMerge/>
             <w:tcBorders>
-              <w:top w:val="nil"/>
               <w:left w:val="single" w:sz="4" w:space="0" w:color="auto"/>
-              <w:bottom w:val="single" w:sz="4" w:space="0" w:color="auto"/>
               <w:right w:val="single" w:sz="4" w:space="0" w:color="auto"/>
             </w:tcBorders>
             <w:vAlign w:val="center"/>
@@ -6788,7 +6825,6 @@
             <w:shd w:val="clear" w:color="auto" w:fill="auto"/>
             <w:noWrap/>
             <w:vAlign w:val="bottom"/>
-            <w:hideMark/>
           </w:tcPr>
           <w:p>
             <w:pPr>
@@ -6825,7 +6861,6 @@
             <w:shd w:val="clear" w:color="auto" w:fill="auto"/>
             <w:noWrap/>
             <w:vAlign w:val="bottom"/>
-            <w:hideMark/>
           </w:tcPr>
           <w:p>
             <w:pPr>
@@ -6862,7 +6897,6 @@
             <w:shd w:val="clear" w:color="auto" w:fill="auto"/>
             <w:noWrap/>
             <w:vAlign w:val="bottom"/>
-            <w:hideMark/>
           </w:tcPr>
           <w:p>
             <w:pPr>
@@ -6875,6 +6909,16 @@
                 <w:lang w:eastAsia="en-US"/>
               </w:rPr>
             </w:pPr>
+            <w:r>
+              <w:rPr>
+                <w:rFonts w:eastAsia="Times New Roman" w:cs="Times New Roman"/>
+                <w:color w:val="000000"/>
+                <w:sz w:val="28"/>
+                <w:szCs w:val="28"/>
+                <w:lang w:eastAsia="en-US"/>
+              </w:rPr>
+              <w:t>S_</w:t>
+            </w:r>
             <w:r>
               <w:rPr>
                 <w:rFonts w:eastAsia="Times New Roman" w:cs="Times New Roman"/>
@@ -6897,9 +6941,7 @@
             <w:tcW w:w="1440" w:type="dxa"/>
             <w:vMerge/>
             <w:tcBorders>
-              <w:top w:val="nil"/>
               <w:left w:val="single" w:sz="4" w:space="0" w:color="auto"/>
-              <w:bottom w:val="single" w:sz="4" w:space="0" w:color="auto"/>
               <w:right w:val="single" w:sz="4" w:space="0" w:color="auto"/>
             </w:tcBorders>
             <w:vAlign w:val="center"/>
@@ -6930,7 +6972,6 @@
             <w:shd w:val="clear" w:color="auto" w:fill="auto"/>
             <w:noWrap/>
             <w:vAlign w:val="bottom"/>
-            <w:hideMark/>
           </w:tcPr>
           <w:p>
             <w:pPr>
@@ -6967,7 +7008,6 @@
             <w:shd w:val="clear" w:color="auto" w:fill="auto"/>
             <w:noWrap/>
             <w:vAlign w:val="bottom"/>
-            <w:hideMark/>
           </w:tcPr>
           <w:p>
             <w:pPr>
@@ -7004,7 +7044,6 @@
             <w:shd w:val="clear" w:color="auto" w:fill="auto"/>
             <w:noWrap/>
             <w:vAlign w:val="bottom"/>
-            <w:hideMark/>
           </w:tcPr>
           <w:p>
             <w:pPr>
@@ -7039,9 +7078,7 @@
             <w:tcW w:w="1440" w:type="dxa"/>
             <w:vMerge/>
             <w:tcBorders>
-              <w:top w:val="nil"/>
               <w:left w:val="single" w:sz="4" w:space="0" w:color="auto"/>
-              <w:bottom w:val="single" w:sz="4" w:space="0" w:color="auto"/>
               <w:right w:val="single" w:sz="4" w:space="0" w:color="auto"/>
             </w:tcBorders>
             <w:vAlign w:val="center"/>
@@ -7072,7 +7109,6 @@
             <w:shd w:val="clear" w:color="auto" w:fill="auto"/>
             <w:noWrap/>
             <w:vAlign w:val="bottom"/>
-            <w:hideMark/>
           </w:tcPr>
           <w:p>
             <w:pPr>
@@ -7109,7 +7145,6 @@
             <w:shd w:val="clear" w:color="auto" w:fill="auto"/>
             <w:noWrap/>
             <w:vAlign w:val="bottom"/>
-            <w:hideMark/>
           </w:tcPr>
           <w:p>
             <w:pPr>
@@ -7146,7 +7181,6 @@
             <w:shd w:val="clear" w:color="auto" w:fill="auto"/>
             <w:noWrap/>
             <w:vAlign w:val="bottom"/>
-            <w:hideMark/>
           </w:tcPr>
           <w:p>
             <w:pPr>
@@ -7159,6 +7193,16 @@
                 <w:lang w:eastAsia="en-US"/>
               </w:rPr>
             </w:pPr>
+            <w:r>
+              <w:rPr>
+                <w:rFonts w:eastAsia="Times New Roman" w:cs="Times New Roman"/>
+                <w:color w:val="000000"/>
+                <w:sz w:val="28"/>
+                <w:szCs w:val="28"/>
+                <w:lang w:eastAsia="en-US"/>
+              </w:rPr>
+              <w:t>S_</w:t>
+            </w:r>
             <w:r>
               <w:rPr>
                 <w:rFonts w:eastAsia="Times New Roman" w:cs="Times New Roman"/>
@@ -7181,9 +7225,7 @@
             <w:tcW w:w="1440" w:type="dxa"/>
             <w:vMerge/>
             <w:tcBorders>
-              <w:top w:val="nil"/>
               <w:left w:val="single" w:sz="4" w:space="0" w:color="auto"/>
-              <w:bottom w:val="single" w:sz="4" w:space="0" w:color="auto"/>
               <w:right w:val="single" w:sz="4" w:space="0" w:color="auto"/>
             </w:tcBorders>
             <w:vAlign w:val="center"/>
@@ -7214,7 +7256,6 @@
             <w:shd w:val="clear" w:color="auto" w:fill="auto"/>
             <w:noWrap/>
             <w:vAlign w:val="bottom"/>
-            <w:hideMark/>
           </w:tcPr>
           <w:p>
             <w:pPr>
@@ -7251,7 +7292,6 @@
             <w:shd w:val="clear" w:color="auto" w:fill="auto"/>
             <w:noWrap/>
             <w:vAlign w:val="bottom"/>
-            <w:hideMark/>
           </w:tcPr>
           <w:p>
             <w:pPr>
@@ -7288,7 +7328,6 @@
             <w:shd w:val="clear" w:color="auto" w:fill="auto"/>
             <w:noWrap/>
             <w:vAlign w:val="bottom"/>
-            <w:hideMark/>
           </w:tcPr>
           <w:p>
             <w:pPr>
@@ -7323,9 +7362,7 @@
             <w:tcW w:w="1440" w:type="dxa"/>
             <w:vMerge/>
             <w:tcBorders>
-              <w:top w:val="nil"/>
               <w:left w:val="single" w:sz="4" w:space="0" w:color="auto"/>
-              <w:bottom w:val="single" w:sz="4" w:space="0" w:color="auto"/>
               <w:right w:val="single" w:sz="4" w:space="0" w:color="auto"/>
             </w:tcBorders>
             <w:vAlign w:val="center"/>
@@ -7356,7 +7393,6 @@
             <w:shd w:val="clear" w:color="auto" w:fill="auto"/>
             <w:noWrap/>
             <w:vAlign w:val="bottom"/>
-            <w:hideMark/>
           </w:tcPr>
           <w:p>
             <w:pPr>
@@ -7393,7 +7429,6 @@
             <w:shd w:val="clear" w:color="auto" w:fill="auto"/>
             <w:noWrap/>
             <w:vAlign w:val="bottom"/>
-            <w:hideMark/>
           </w:tcPr>
           <w:p>
             <w:pPr>
@@ -7430,7 +7465,6 @@
             <w:shd w:val="clear" w:color="auto" w:fill="auto"/>
             <w:noWrap/>
             <w:vAlign w:val="bottom"/>
-            <w:hideMark/>
           </w:tcPr>
           <w:p>
             <w:pPr>
@@ -7465,9 +7499,7 @@
             <w:tcW w:w="1440" w:type="dxa"/>
             <w:vMerge/>
             <w:tcBorders>
-              <w:top w:val="nil"/>
               <w:left w:val="single" w:sz="4" w:space="0" w:color="auto"/>
-              <w:bottom w:val="single" w:sz="4" w:space="0" w:color="auto"/>
               <w:right w:val="single" w:sz="4" w:space="0" w:color="auto"/>
             </w:tcBorders>
             <w:vAlign w:val="center"/>
@@ -7498,7 +7530,6 @@
             <w:shd w:val="clear" w:color="auto" w:fill="auto"/>
             <w:noWrap/>
             <w:vAlign w:val="bottom"/>
-            <w:hideMark/>
           </w:tcPr>
           <w:p>
             <w:pPr>
@@ -7535,7 +7566,6 @@
             <w:shd w:val="clear" w:color="auto" w:fill="auto"/>
             <w:noWrap/>
             <w:vAlign w:val="bottom"/>
-            <w:hideMark/>
           </w:tcPr>
           <w:p>
             <w:pPr>
@@ -7572,7 +7602,6 @@
             <w:shd w:val="clear" w:color="auto" w:fill="auto"/>
             <w:noWrap/>
             <w:vAlign w:val="bottom"/>
-            <w:hideMark/>
           </w:tcPr>
           <w:p>
             <w:pPr>
@@ -7585,6 +7614,16 @@
                 <w:lang w:eastAsia="en-US"/>
               </w:rPr>
             </w:pPr>
+            <w:r>
+              <w:rPr>
+                <w:rFonts w:eastAsia="Times New Roman" w:cs="Times New Roman"/>
+                <w:color w:val="000000"/>
+                <w:sz w:val="28"/>
+                <w:szCs w:val="28"/>
+                <w:lang w:eastAsia="en-US"/>
+              </w:rPr>
+              <w:t>S_</w:t>
+            </w:r>
             <w:r>
               <w:rPr>
                 <w:rFonts w:eastAsia="Times New Roman" w:cs="Times New Roman"/>
@@ -7607,9 +7646,7 @@
             <w:tcW w:w="1440" w:type="dxa"/>
             <w:vMerge/>
             <w:tcBorders>
-              <w:top w:val="nil"/>
               <w:left w:val="single" w:sz="4" w:space="0" w:color="auto"/>
-              <w:bottom w:val="single" w:sz="4" w:space="0" w:color="auto"/>
               <w:right w:val="single" w:sz="4" w:space="0" w:color="auto"/>
             </w:tcBorders>
             <w:vAlign w:val="center"/>
@@ -7640,7 +7677,6 @@
             <w:shd w:val="clear" w:color="auto" w:fill="auto"/>
             <w:noWrap/>
             <w:vAlign w:val="bottom"/>
-            <w:hideMark/>
           </w:tcPr>
           <w:p>
             <w:pPr>
@@ -7677,7 +7713,6 @@
             <w:shd w:val="clear" w:color="auto" w:fill="auto"/>
             <w:noWrap/>
             <w:vAlign w:val="bottom"/>
-            <w:hideMark/>
           </w:tcPr>
           <w:p>
             <w:pPr>
@@ -7714,6 +7749,55 @@
             <w:shd w:val="clear" w:color="auto" w:fill="auto"/>
             <w:noWrap/>
             <w:vAlign w:val="bottom"/>
+          </w:tcPr>
+          <w:p>
+            <w:pPr>
+              <w:spacing w:before="0" w:after="0" w:line="240" w:lineRule="auto"/>
+              <w:rPr>
+                <w:rFonts w:eastAsia="Times New Roman" w:cs="Times New Roman"/>
+                <w:color w:val="000000"/>
+                <w:sz w:val="28"/>
+                <w:szCs w:val="28"/>
+                <w:lang w:eastAsia="en-US"/>
+              </w:rPr>
+            </w:pPr>
+            <w:r>
+              <w:rPr>
+                <w:rFonts w:eastAsia="Times New Roman" w:cs="Times New Roman"/>
+                <w:color w:val="000000"/>
+                <w:sz w:val="28"/>
+                <w:szCs w:val="28"/>
+                <w:lang w:eastAsia="en-US"/>
+              </w:rPr>
+              <w:t>S_</w:t>
+            </w:r>
+            <w:r>
+              <w:rPr>
+                <w:rFonts w:eastAsia="Times New Roman" w:cs="Times New Roman"/>
+                <w:color w:val="000000"/>
+                <w:sz w:val="28"/>
+                <w:szCs w:val="28"/>
+                <w:lang w:eastAsia="en-US"/>
+              </w:rPr>
+              <w:t>Admin authorizes for account</w:t>
+            </w:r>
+          </w:p>
+        </w:tc>
+      </w:tr>
+      <w:tr>
+        <w:trPr>
+          <w:trHeight w:val="375"/>
+        </w:trPr>
+        <w:tc>
+          <w:tcPr>
+            <w:tcW w:w="1440" w:type="dxa"/>
+            <w:vMerge/>
+            <w:tcBorders>
+              <w:left w:val="single" w:sz="4" w:space="0" w:color="auto"/>
+              <w:bottom w:val="single" w:sz="4" w:space="0" w:color="auto"/>
+              <w:right w:val="single" w:sz="4" w:space="0" w:color="auto"/>
+            </w:tcBorders>
+            <w:vAlign w:val="center"/>
             <w:hideMark/>
           </w:tcPr>
           <w:p>
@@ -7727,15 +7811,143 @@
                 <w:lang w:eastAsia="en-US"/>
               </w:rPr>
             </w:pPr>
-            <w:r>
-              <w:rPr>
-                <w:rFonts w:eastAsia="Times New Roman" w:cs="Times New Roman"/>
-                <w:color w:val="000000"/>
-                <w:sz w:val="28"/>
-                <w:szCs w:val="28"/>
-                <w:lang w:eastAsia="en-US"/>
-              </w:rPr>
-              <w:t>Admin authorizes for account</w:t>
+          </w:p>
+        </w:tc>
+        <w:tc>
+          <w:tcPr>
+            <w:tcW w:w="1942" w:type="dxa"/>
+            <w:tcBorders>
+              <w:top w:val="nil"/>
+              <w:left w:val="nil"/>
+              <w:bottom w:val="single" w:sz="4" w:space="0" w:color="auto"/>
+              <w:right w:val="single" w:sz="4" w:space="0" w:color="auto"/>
+            </w:tcBorders>
+            <w:shd w:val="clear" w:color="auto" w:fill="auto"/>
+            <w:noWrap/>
+            <w:vAlign w:val="bottom"/>
+          </w:tcPr>
+          <w:p>
+            <w:pPr>
+              <w:spacing w:before="0" w:after="0" w:line="240" w:lineRule="auto"/>
+              <w:rPr>
+                <w:rFonts w:eastAsia="Times New Roman" w:cs="Times New Roman"/>
+                <w:color w:val="000000"/>
+                <w:sz w:val="22"/>
+                <w:szCs w:val="22"/>
+                <w:lang w:eastAsia="en-US"/>
+              </w:rPr>
+            </w:pPr>
+            <w:r>
+              <w:rPr>
+                <w:rFonts w:eastAsia="Times New Roman" w:cs="Times New Roman"/>
+                <w:color w:val="000000"/>
+                <w:sz w:val="22"/>
+                <w:szCs w:val="22"/>
+                <w:lang w:eastAsia="en-US"/>
+              </w:rPr>
+              <w:t>UC-MA-10</w:t>
+            </w:r>
+          </w:p>
+        </w:tc>
+        <w:tc>
+          <w:tcPr>
+            <w:tcW w:w="2059" w:type="dxa"/>
+            <w:tcBorders>
+              <w:top w:val="nil"/>
+              <w:left w:val="nil"/>
+              <w:bottom w:val="single" w:sz="4" w:space="0" w:color="auto"/>
+              <w:right w:val="single" w:sz="4" w:space="0" w:color="auto"/>
+            </w:tcBorders>
+            <w:shd w:val="clear" w:color="auto" w:fill="auto"/>
+            <w:noWrap/>
+            <w:vAlign w:val="bottom"/>
+          </w:tcPr>
+          <w:p>
+            <w:pPr>
+              <w:spacing w:before="0" w:after="0" w:line="240" w:lineRule="auto"/>
+              <w:rPr>
+                <w:rFonts w:eastAsia="Times New Roman" w:cs="Times New Roman"/>
+                <w:color w:val="000000"/>
+                <w:sz w:val="28"/>
+                <w:szCs w:val="28"/>
+                <w:lang w:eastAsia="en-US"/>
+              </w:rPr>
+            </w:pPr>
+            <w:r>
+              <w:rPr>
+                <w:rFonts w:eastAsia="Times New Roman" w:cs="Times New Roman"/>
+                <w:color w:val="000000"/>
+                <w:sz w:val="28"/>
+                <w:szCs w:val="28"/>
+                <w:lang w:eastAsia="en-US"/>
+              </w:rPr>
+              <w:t>Deactive</w:t>
+            </w:r>
+          </w:p>
+        </w:tc>
+        <w:tc>
+          <w:tcPr>
+            <w:tcW w:w="3919" w:type="dxa"/>
+            <w:tcBorders>
+              <w:top w:val="nil"/>
+              <w:left w:val="nil"/>
+              <w:bottom w:val="single" w:sz="4" w:space="0" w:color="auto"/>
+              <w:right w:val="single" w:sz="4" w:space="0" w:color="auto"/>
+            </w:tcBorders>
+            <w:shd w:val="clear" w:color="auto" w:fill="auto"/>
+            <w:noWrap/>
+            <w:vAlign w:val="bottom"/>
+          </w:tcPr>
+          <w:p>
+            <w:pPr>
+              <w:spacing w:before="0" w:after="0" w:line="240" w:lineRule="auto"/>
+              <w:rPr>
+                <w:rFonts w:eastAsia="Times New Roman" w:cs="Times New Roman"/>
+                <w:color w:val="000000"/>
+                <w:sz w:val="28"/>
+                <w:szCs w:val="28"/>
+                <w:lang w:eastAsia="en-US"/>
+              </w:rPr>
+            </w:pPr>
+            <w:r>
+              <w:rPr>
+                <w:rFonts w:eastAsia="Times New Roman" w:cs="Times New Roman"/>
+                <w:color w:val="000000"/>
+                <w:sz w:val="28"/>
+                <w:szCs w:val="28"/>
+                <w:lang w:eastAsia="en-US"/>
+              </w:rPr>
+              <w:t>S_</w:t>
+            </w:r>
+            <w:r>
+              <w:rPr>
+                <w:rFonts w:eastAsia="Times New Roman" w:cs="Times New Roman"/>
+                <w:color w:val="000000"/>
+                <w:sz w:val="28"/>
+                <w:szCs w:val="28"/>
+                <w:lang w:eastAsia="en-US"/>
+              </w:rPr>
+              <w:t>Admin deactiv</w:t>
+            </w:r>
+            <w:r>
+              <w:rPr>
+                <w:rFonts w:eastAsia="Times New Roman" w:cs="Times New Roman"/>
+                <w:color w:val="000000"/>
+                <w:sz w:val="28"/>
+                <w:szCs w:val="28"/>
+                <w:lang w:eastAsia="en-US"/>
+              </w:rPr>
+              <w:t>e</w:t>
+            </w:r>
+            <w:r>
+              <w:rPr>
+                <w:rFonts w:eastAsia="Times New Roman" w:cs="Times New Roman"/>
+                <w:color w:val="000000"/>
+                <w:sz w:val="28"/>
+                <w:szCs w:val="28"/>
+                <w:lang w:eastAsia="en-US"/>
+              </w:rPr>
+              <w:t xml:space="preserve"> account</w:t>
             </w:r>
           </w:p>
         </w:tc>
@@ -8174,7 +8386,67 @@
                 <w:szCs w:val="28"/>
                 <w:lang w:eastAsia="en-US"/>
               </w:rPr>
-              <w:t>When the post is transfered and approved if the new have problem, actors will fix it.</w:t>
+              <w:t xml:space="preserve">When the </w:t>
+            </w:r>
+            <w:r>
+              <w:rPr>
+                <w:rFonts w:eastAsia="Times New Roman" w:cs="Times New Roman"/>
+                <w:color w:val="000000"/>
+                <w:sz w:val="28"/>
+                <w:szCs w:val="28"/>
+                <w:lang w:eastAsia="en-US"/>
+              </w:rPr>
+              <w:t>news</w:t>
+            </w:r>
+            <w:r>
+              <w:rPr>
+                <w:rFonts w:eastAsia="Times New Roman" w:cs="Times New Roman"/>
+                <w:color w:val="000000"/>
+                <w:sz w:val="28"/>
+                <w:szCs w:val="28"/>
+                <w:lang w:eastAsia="en-US"/>
+              </w:rPr>
+              <w:t xml:space="preserve"> is </w:t>
+            </w:r>
+            <w:r>
+              <w:rPr>
+                <w:rFonts w:eastAsia="Times New Roman" w:cs="Times New Roman"/>
+                <w:color w:val="000000"/>
+                <w:sz w:val="28"/>
+                <w:szCs w:val="28"/>
+                <w:lang w:eastAsia="en-US"/>
+              </w:rPr>
+              <w:t>transferred</w:t>
+            </w:r>
+            <w:r>
+              <w:rPr>
+                <w:rFonts w:eastAsia="Times New Roman" w:cs="Times New Roman"/>
+                <w:color w:val="000000"/>
+                <w:sz w:val="28"/>
+                <w:szCs w:val="28"/>
+                <w:lang w:eastAsia="en-US"/>
+              </w:rPr>
+              <w:t xml:space="preserve"> and approved if the new</w:t>
+            </w:r>
+            <w:r>
+              <w:rPr>
+                <w:rFonts w:eastAsia="Times New Roman" w:cs="Times New Roman"/>
+                <w:color w:val="000000"/>
+                <w:sz w:val="28"/>
+                <w:szCs w:val="28"/>
+                <w:lang w:eastAsia="en-US"/>
+              </w:rPr>
+              <w:t>s</w:t>
+            </w:r>
+            <w:r>
+              <w:rPr>
+                <w:rFonts w:eastAsia="Times New Roman" w:cs="Times New Roman"/>
+                <w:color w:val="000000"/>
+                <w:sz w:val="28"/>
+                <w:szCs w:val="28"/>
+                <w:lang w:eastAsia="en-US"/>
+              </w:rPr>
+              <w:t xml:space="preserve"> have problem, actors will fix it.</w:t>
             </w:r>
           </w:p>
         </w:tc>
@@ -8316,7 +8588,17 @@
                 <w:szCs w:val="28"/>
                 <w:lang w:eastAsia="en-US"/>
               </w:rPr>
-              <w:t xml:space="preserve">Actors view draft of the post </w:t>
+              <w:t xml:space="preserve">Actors view draft of the </w:t>
+            </w:r>
+            <w:r>
+              <w:rPr>
+                <w:rFonts w:eastAsia="Times New Roman" w:cs="Times New Roman"/>
+                <w:color w:val="000000"/>
+                <w:sz w:val="28"/>
+                <w:szCs w:val="28"/>
+                <w:lang w:eastAsia="en-US"/>
+              </w:rPr>
+              <w:t>news</w:t>
             </w:r>
           </w:p>
         </w:tc>
@@ -8458,7 +8740,7 @@
                 <w:szCs w:val="28"/>
                 <w:lang w:eastAsia="en-US"/>
               </w:rPr>
-              <w:t>Actors edit draft of the post</w:t>
+              <w:t>Actors edit draft of the news</w:t>
             </w:r>
           </w:p>
         </w:tc>
@@ -8600,7 +8882,7 @@
                 <w:szCs w:val="28"/>
                 <w:lang w:eastAsia="en-US"/>
               </w:rPr>
-              <w:t>Actors delete draft of the post</w:t>
+              <w:t>Actors delete draft of the news</w:t>
             </w:r>
           </w:p>
         </w:tc>
@@ -8742,7 +9024,27 @@
                 <w:szCs w:val="28"/>
                 <w:lang w:eastAsia="en-US"/>
               </w:rPr>
-              <w:t>Actors transfer the post to somebody</w:t>
+              <w:t xml:space="preserve">Actors transfer the </w:t>
+            </w:r>
+            <w:r>
+              <w:rPr>
+                <w:rFonts w:eastAsia="Times New Roman" w:cs="Times New Roman"/>
+                <w:color w:val="000000"/>
+                <w:sz w:val="28"/>
+                <w:szCs w:val="28"/>
+                <w:lang w:eastAsia="en-US"/>
+              </w:rPr>
+              <w:t>news</w:t>
+            </w:r>
+            <w:r>
+              <w:rPr>
+                <w:rFonts w:eastAsia="Times New Roman" w:cs="Times New Roman"/>
+                <w:color w:val="000000"/>
+                <w:sz w:val="28"/>
+                <w:szCs w:val="28"/>
+                <w:lang w:eastAsia="en-US"/>
+              </w:rPr>
+              <w:t xml:space="preserve"> to somebody</w:t>
             </w:r>
           </w:p>
         </w:tc>
@@ -8883,6 +9185,16 @@
                 <w:szCs w:val="28"/>
                 <w:lang w:eastAsia="en-US"/>
               </w:rPr>
+              <w:t>C_</w:t>
+            </w:r>
+            <w:r>
+              <w:rPr>
+                <w:rFonts w:eastAsia="Times New Roman" w:cs="Times New Roman"/>
+                <w:color w:val="000000"/>
+                <w:sz w:val="28"/>
+                <w:szCs w:val="28"/>
+                <w:lang w:eastAsia="en-US"/>
+              </w:rPr>
               <w:t>Admin approve the post from someone transfers to him</w:t>
             </w:r>
           </w:p>
@@ -9025,6 +9337,16 @@
                 <w:szCs w:val="28"/>
                 <w:lang w:eastAsia="en-US"/>
               </w:rPr>
+              <w:t>C_</w:t>
+            </w:r>
+            <w:r>
+              <w:rPr>
+                <w:rFonts w:eastAsia="Times New Roman" w:cs="Times New Roman"/>
+                <w:color w:val="000000"/>
+                <w:sz w:val="28"/>
+                <w:szCs w:val="28"/>
+                <w:lang w:eastAsia="en-US"/>
+              </w:rPr>
               <w:t>Admin deactives the news</w:t>
             </w:r>
           </w:p>
@@ -9440,6 +9762,16 @@
                 <w:lang w:eastAsia="en-US"/>
               </w:rPr>
             </w:pPr>
+            <w:r>
+              <w:rPr>
+                <w:rFonts w:eastAsia="Times New Roman" w:cs="Times New Roman"/>
+                <w:color w:val="000000"/>
+                <w:sz w:val="28"/>
+                <w:szCs w:val="28"/>
+                <w:lang w:eastAsia="en-US"/>
+              </w:rPr>
+              <w:t>C_</w:t>
+            </w:r>
             <w:r>
               <w:rPr>
                 <w:rFonts w:eastAsia="Times New Roman" w:cs="Times New Roman"/>
@@ -9492,7 +9824,6 @@
                 <w:szCs w:val="28"/>
                 <w:lang w:eastAsia="en-US"/>
               </w:rPr>
-              <w:lastRenderedPageBreak/>
               <w:t>Manage Categories</w:t>
             </w:r>
           </w:p>
@@ -9744,6 +10075,16 @@
                 <w:szCs w:val="28"/>
                 <w:lang w:eastAsia="en-US"/>
               </w:rPr>
+              <w:t>C_</w:t>
+            </w:r>
+            <w:r>
+              <w:rPr>
+                <w:rFonts w:eastAsia="Times New Roman" w:cs="Times New Roman"/>
+                <w:color w:val="000000"/>
+                <w:sz w:val="28"/>
+                <w:szCs w:val="28"/>
+                <w:lang w:eastAsia="en-US"/>
+              </w:rPr>
               <w:t>Admin adds new category</w:t>
             </w:r>
           </w:p>
@@ -9885,6 +10226,16 @@
                 <w:szCs w:val="28"/>
                 <w:lang w:eastAsia="en-US"/>
               </w:rPr>
+              <w:t>C_</w:t>
+            </w:r>
+            <w:r>
+              <w:rPr>
+                <w:rFonts w:eastAsia="Times New Roman" w:cs="Times New Roman"/>
+                <w:color w:val="000000"/>
+                <w:sz w:val="28"/>
+                <w:szCs w:val="28"/>
+                <w:lang w:eastAsia="en-US"/>
+              </w:rPr>
               <w:t>Admin edits the exist category</w:t>
             </w:r>
           </w:p>
@@ -10018,6 +10369,16 @@
                 <w:lang w:eastAsia="en-US"/>
               </w:rPr>
             </w:pPr>
+            <w:r>
+              <w:rPr>
+                <w:rFonts w:eastAsia="Times New Roman" w:cs="Times New Roman"/>
+                <w:color w:val="000000"/>
+                <w:sz w:val="28"/>
+                <w:szCs w:val="28"/>
+                <w:lang w:eastAsia="en-US"/>
+              </w:rPr>
+              <w:t>C_</w:t>
+            </w:r>
             <w:r>
               <w:rPr>
                 <w:rFonts w:eastAsia="Times New Roman" w:cs="Times New Roman"/>
@@ -10321,7 +10682,27 @@
                 <w:szCs w:val="28"/>
                 <w:lang w:eastAsia="en-US"/>
               </w:rPr>
-              <w:t>Reader views point follow candidate code</w:t>
+              <w:t>Users</w:t>
+            </w:r>
+            <w:r>
+              <w:rPr>
+                <w:rFonts w:eastAsia="Times New Roman" w:cs="Times New Roman"/>
+                <w:color w:val="000000"/>
+                <w:sz w:val="28"/>
+                <w:szCs w:val="28"/>
+                <w:lang w:eastAsia="en-US"/>
+              </w:rPr>
+              <w:t xml:space="preserve"> view</w:t>
+            </w:r>
+            <w:r>
+              <w:rPr>
+                <w:rFonts w:eastAsia="Times New Roman" w:cs="Times New Roman"/>
+                <w:color w:val="000000"/>
+                <w:sz w:val="28"/>
+                <w:szCs w:val="28"/>
+                <w:lang w:eastAsia="en-US"/>
+              </w:rPr>
+              <w:t xml:space="preserve"> point follow candidate code</w:t>
             </w:r>
           </w:p>
         </w:tc>
@@ -10462,7 +10843,17 @@
                 <w:szCs w:val="28"/>
                 <w:lang w:eastAsia="en-US"/>
               </w:rPr>
-              <w:t>Reader registers skill examination</w:t>
+              <w:t>Users register</w:t>
+            </w:r>
+            <w:r>
+              <w:rPr>
+                <w:rFonts w:eastAsia="Times New Roman" w:cs="Times New Roman"/>
+                <w:color w:val="000000"/>
+                <w:sz w:val="28"/>
+                <w:szCs w:val="28"/>
+                <w:lang w:eastAsia="en-US"/>
+              </w:rPr>
+              <w:t xml:space="preserve"> skill examination</w:t>
             </w:r>
           </w:p>
         </w:tc>
@@ -10744,7 +11135,27 @@
                 <w:szCs w:val="28"/>
                 <w:lang w:eastAsia="en-US"/>
               </w:rPr>
-              <w:t>Education staff exports profile of cadidate</w:t>
+              <w:t>Education staff exports profile of ca</w:t>
+            </w:r>
+            <w:r>
+              <w:rPr>
+                <w:rFonts w:eastAsia="Times New Roman" w:cs="Times New Roman"/>
+                <w:color w:val="000000"/>
+                <w:sz w:val="28"/>
+                <w:szCs w:val="28"/>
+                <w:lang w:eastAsia="en-US"/>
+              </w:rPr>
+              <w:t>n</w:t>
+            </w:r>
+            <w:r>
+              <w:rPr>
+                <w:rFonts w:eastAsia="Times New Roman" w:cs="Times New Roman"/>
+                <w:color w:val="000000"/>
+                <w:sz w:val="28"/>
+                <w:szCs w:val="28"/>
+                <w:lang w:eastAsia="en-US"/>
+              </w:rPr>
+              <w:t>didate</w:t>
             </w:r>
           </w:p>
         </w:tc>
@@ -10885,7 +11296,17 @@
                 <w:szCs w:val="28"/>
                 <w:lang w:eastAsia="en-US"/>
               </w:rPr>
-              <w:t xml:space="preserve">Reader edits profile </w:t>
+              <w:t>Users edit</w:t>
+            </w:r>
+            <w:r>
+              <w:rPr>
+                <w:rFonts w:eastAsia="Times New Roman" w:cs="Times New Roman"/>
+                <w:color w:val="000000"/>
+                <w:sz w:val="28"/>
+                <w:szCs w:val="28"/>
+                <w:lang w:eastAsia="en-US"/>
+              </w:rPr>
+              <w:t xml:space="preserve"> profile </w:t>
             </w:r>
           </w:p>
         </w:tc>
@@ -11039,7 +11460,17 @@
                 <w:szCs w:val="28"/>
                 <w:lang w:eastAsia="en-US"/>
               </w:rPr>
-              <w:t xml:space="preserve">Reader send the question </w:t>
+              <w:t>Users</w:t>
+            </w:r>
+            <w:r>
+              <w:rPr>
+                <w:rFonts w:eastAsia="Times New Roman" w:cs="Times New Roman"/>
+                <w:color w:val="000000"/>
+                <w:sz w:val="28"/>
+                <w:szCs w:val="28"/>
+                <w:lang w:eastAsia="en-US"/>
+              </w:rPr>
+              <w:t xml:space="preserve"> send the question </w:t>
             </w:r>
           </w:p>
         </w:tc>
@@ -12180,7 +12611,7 @@
                 <w:szCs w:val="28"/>
                 <w:lang w:eastAsia="en-US"/>
               </w:rPr>
-              <w:t>Actors edit informations of pop-up</w:t>
+              <w:t>Actors edit information of pop-up</w:t>
             </w:r>
           </w:p>
         </w:tc>
@@ -12506,18 +12937,7 @@
                 <w:szCs w:val="28"/>
                 <w:lang w:eastAsia="en-US"/>
               </w:rPr>
-              <w:t xml:space="preserve">Manage </w:t>
-            </w:r>
-            <w:r>
-              <w:rPr>
-                <w:rFonts w:eastAsia="Times New Roman" w:cs="Times New Roman"/>
-                <w:color w:val="000000"/>
-                <w:sz w:val="28"/>
-                <w:szCs w:val="28"/>
-                <w:lang w:eastAsia="en-US"/>
-              </w:rPr>
-              <w:lastRenderedPageBreak/>
-              <w:t>Banners</w:t>
+              <w:t>Manage Banners</w:t>
             </w:r>
           </w:p>
         </w:tc>
@@ -12554,7 +12974,6 @@
                 <w:szCs w:val="22"/>
                 <w:lang w:eastAsia="en-US"/>
               </w:rPr>
-              <w:lastRenderedPageBreak/>
               <w:t>UC-MB-01</w:t>
             </w:r>
           </w:p>
@@ -13354,7 +13773,6 @@
             <w:shd w:val="clear" w:color="000000" w:fill="FFFFFF"/>
             <w:noWrap/>
             <w:vAlign w:val="center"/>
-            <w:hideMark/>
           </w:tcPr>
           <w:p>
             <w:pPr>
@@ -13391,7 +13809,6 @@
             <w:shd w:val="clear" w:color="auto" w:fill="auto"/>
             <w:noWrap/>
             <w:vAlign w:val="bottom"/>
-            <w:hideMark/>
           </w:tcPr>
           <w:p>
             <w:pPr>
@@ -13428,7 +13845,6 @@
             <w:shd w:val="clear" w:color="auto" w:fill="auto"/>
             <w:noWrap/>
             <w:vAlign w:val="bottom"/>
-            <w:hideMark/>
           </w:tcPr>
           <w:p>
             <w:pPr>
@@ -13464,7 +13880,6 @@
             </w:tcBorders>
             <w:shd w:val="clear" w:color="auto" w:fill="auto"/>
             <w:vAlign w:val="center"/>
-            <w:hideMark/>
           </w:tcPr>
           <w:p>
             <w:pPr>
@@ -13486,6 +13901,501 @@
                 <w:lang w:eastAsia="en-US"/>
               </w:rPr>
               <w:t>Actors change language</w:t>
+            </w:r>
+          </w:p>
+        </w:tc>
+      </w:tr>
+      <w:tr>
+        <w:trPr>
+          <w:trHeight w:val="375"/>
+        </w:trPr>
+        <w:tc>
+          <w:tcPr>
+            <w:tcW w:w="1440" w:type="dxa"/>
+            <w:vMerge w:val="restart"/>
+            <w:tcBorders>
+              <w:top w:val="nil"/>
+              <w:left w:val="single" w:sz="4" w:space="0" w:color="auto"/>
+              <w:right w:val="single" w:sz="4" w:space="0" w:color="auto"/>
+            </w:tcBorders>
+            <w:shd w:val="clear" w:color="000000" w:fill="FFFFFF"/>
+            <w:noWrap/>
+            <w:vAlign w:val="center"/>
+          </w:tcPr>
+          <w:p>
+            <w:pPr>
+              <w:spacing w:before="0" w:after="0" w:line="240" w:lineRule="auto"/>
+              <w:rPr>
+                <w:rFonts w:eastAsia="Times New Roman" w:cs="Times New Roman"/>
+                <w:color w:val="000000"/>
+                <w:sz w:val="28"/>
+                <w:szCs w:val="28"/>
+                <w:lang w:eastAsia="en-US"/>
+              </w:rPr>
+            </w:pPr>
+            <w:r>
+              <w:rPr>
+                <w:rFonts w:eastAsia="Times New Roman" w:cs="Times New Roman"/>
+                <w:color w:val="000000"/>
+                <w:sz w:val="28"/>
+                <w:szCs w:val="28"/>
+                <w:lang w:eastAsia="en-US"/>
+              </w:rPr>
+              <w:t>Manage Homepage</w:t>
+            </w:r>
+          </w:p>
+        </w:tc>
+        <w:tc>
+          <w:tcPr>
+            <w:tcW w:w="1942" w:type="dxa"/>
+            <w:tcBorders>
+              <w:top w:val="nil"/>
+              <w:left w:val="nil"/>
+              <w:bottom w:val="single" w:sz="4" w:space="0" w:color="auto"/>
+              <w:right w:val="single" w:sz="4" w:space="0" w:color="auto"/>
+            </w:tcBorders>
+            <w:shd w:val="clear" w:color="auto" w:fill="auto"/>
+            <w:noWrap/>
+            <w:vAlign w:val="bottom"/>
+          </w:tcPr>
+          <w:p>
+            <w:pPr>
+              <w:spacing w:before="0" w:after="0" w:line="240" w:lineRule="auto"/>
+              <w:rPr>
+                <w:rFonts w:eastAsia="Times New Roman" w:cs="Times New Roman"/>
+                <w:color w:val="000000"/>
+                <w:sz w:val="28"/>
+                <w:szCs w:val="22"/>
+                <w:lang w:eastAsia="en-US"/>
+              </w:rPr>
+            </w:pPr>
+            <w:r>
+              <w:rPr>
+                <w:rFonts w:eastAsia="Times New Roman" w:cs="Times New Roman"/>
+                <w:color w:val="000000"/>
+                <w:sz w:val="28"/>
+                <w:szCs w:val="22"/>
+                <w:lang w:eastAsia="en-US"/>
+              </w:rPr>
+              <w:t>UC-MH-01</w:t>
+            </w:r>
+          </w:p>
+        </w:tc>
+        <w:tc>
+          <w:tcPr>
+            <w:tcW w:w="2059" w:type="dxa"/>
+            <w:tcBorders>
+              <w:top w:val="nil"/>
+              <w:left w:val="nil"/>
+              <w:bottom w:val="single" w:sz="4" w:space="0" w:color="auto"/>
+              <w:right w:val="single" w:sz="4" w:space="0" w:color="auto"/>
+            </w:tcBorders>
+            <w:shd w:val="clear" w:color="auto" w:fill="auto"/>
+            <w:noWrap/>
+            <w:vAlign w:val="bottom"/>
+          </w:tcPr>
+          <w:p>
+            <w:pPr>
+              <w:spacing w:before="0" w:after="0" w:line="240" w:lineRule="auto"/>
+              <w:rPr>
+                <w:rFonts w:eastAsia="Times New Roman" w:cs="Times New Roman"/>
+                <w:color w:val="000000"/>
+                <w:sz w:val="28"/>
+                <w:szCs w:val="22"/>
+                <w:lang w:eastAsia="en-US"/>
+              </w:rPr>
+            </w:pPr>
+            <w:r>
+              <w:rPr>
+                <w:rFonts w:eastAsia="Times New Roman" w:cs="Times New Roman"/>
+                <w:color w:val="000000"/>
+                <w:sz w:val="28"/>
+                <w:szCs w:val="22"/>
+                <w:lang w:eastAsia="en-US"/>
+              </w:rPr>
+              <w:t>Add</w:t>
+            </w:r>
+          </w:p>
+        </w:tc>
+        <w:tc>
+          <w:tcPr>
+            <w:tcW w:w="3919" w:type="dxa"/>
+            <w:tcBorders>
+              <w:top w:val="nil"/>
+              <w:left w:val="nil"/>
+              <w:bottom w:val="single" w:sz="4" w:space="0" w:color="auto"/>
+              <w:right w:val="single" w:sz="4" w:space="0" w:color="auto"/>
+            </w:tcBorders>
+            <w:shd w:val="clear" w:color="auto" w:fill="auto"/>
+            <w:vAlign w:val="center"/>
+          </w:tcPr>
+          <w:p>
+            <w:pPr>
+              <w:spacing w:before="0" w:after="0" w:line="240" w:lineRule="auto"/>
+              <w:rPr>
+                <w:rFonts w:eastAsia="Times New Roman" w:cs="Times New Roman"/>
+                <w:color w:val="000000"/>
+                <w:sz w:val="28"/>
+                <w:szCs w:val="28"/>
+                <w:lang w:eastAsia="en-US"/>
+              </w:rPr>
+            </w:pPr>
+            <w:r>
+              <w:rPr>
+                <w:rFonts w:eastAsia="Times New Roman" w:cs="Times New Roman"/>
+                <w:color w:val="000000"/>
+                <w:sz w:val="28"/>
+                <w:szCs w:val="28"/>
+                <w:lang w:eastAsia="en-US"/>
+              </w:rPr>
+              <w:t>Actor</w:t>
+            </w:r>
+            <w:r>
+              <w:rPr>
+                <w:rFonts w:eastAsia="Times New Roman" w:cs="Times New Roman"/>
+                <w:color w:val="000000"/>
+                <w:sz w:val="28"/>
+                <w:szCs w:val="28"/>
+                <w:lang w:eastAsia="en-US"/>
+              </w:rPr>
+              <w:t>s</w:t>
+            </w:r>
+            <w:r>
+              <w:rPr>
+                <w:rFonts w:eastAsia="Times New Roman" w:cs="Times New Roman"/>
+                <w:color w:val="000000"/>
+                <w:sz w:val="28"/>
+                <w:szCs w:val="28"/>
+                <w:lang w:eastAsia="en-US"/>
+              </w:rPr>
+              <w:t xml:space="preserve"> add field to show on homepage</w:t>
+            </w:r>
+          </w:p>
+        </w:tc>
+      </w:tr>
+      <w:tr>
+        <w:trPr>
+          <w:trHeight w:val="375"/>
+        </w:trPr>
+        <w:tc>
+          <w:tcPr>
+            <w:tcW w:w="1440" w:type="dxa"/>
+            <w:vMerge/>
+            <w:tcBorders>
+              <w:left w:val="single" w:sz="4" w:space="0" w:color="auto"/>
+              <w:right w:val="single" w:sz="4" w:space="0" w:color="auto"/>
+            </w:tcBorders>
+            <w:shd w:val="clear" w:color="000000" w:fill="FFFFFF"/>
+            <w:noWrap/>
+            <w:vAlign w:val="center"/>
+          </w:tcPr>
+          <w:p>
+            <w:pPr>
+              <w:spacing w:before="0" w:after="0" w:line="240" w:lineRule="auto"/>
+              <w:rPr>
+                <w:rFonts w:eastAsia="Times New Roman" w:cs="Times New Roman"/>
+                <w:color w:val="000000"/>
+                <w:sz w:val="28"/>
+                <w:szCs w:val="28"/>
+                <w:lang w:eastAsia="en-US"/>
+              </w:rPr>
+            </w:pPr>
+          </w:p>
+        </w:tc>
+        <w:tc>
+          <w:tcPr>
+            <w:tcW w:w="1942" w:type="dxa"/>
+            <w:tcBorders>
+              <w:top w:val="nil"/>
+              <w:left w:val="nil"/>
+              <w:bottom w:val="single" w:sz="4" w:space="0" w:color="auto"/>
+              <w:right w:val="single" w:sz="4" w:space="0" w:color="auto"/>
+            </w:tcBorders>
+            <w:shd w:val="clear" w:color="auto" w:fill="auto"/>
+            <w:noWrap/>
+            <w:vAlign w:val="bottom"/>
+          </w:tcPr>
+          <w:p>
+            <w:pPr>
+              <w:spacing w:before="0" w:after="0" w:line="240" w:lineRule="auto"/>
+              <w:rPr>
+                <w:rFonts w:eastAsia="Times New Roman" w:cs="Times New Roman"/>
+                <w:color w:val="000000"/>
+                <w:sz w:val="28"/>
+                <w:szCs w:val="22"/>
+                <w:lang w:eastAsia="en-US"/>
+              </w:rPr>
+            </w:pPr>
+            <w:r>
+              <w:rPr>
+                <w:rFonts w:eastAsia="Times New Roman" w:cs="Times New Roman"/>
+                <w:color w:val="000000"/>
+                <w:sz w:val="28"/>
+                <w:szCs w:val="22"/>
+                <w:lang w:eastAsia="en-US"/>
+              </w:rPr>
+              <w:t>UC-MH-02</w:t>
+            </w:r>
+          </w:p>
+        </w:tc>
+        <w:tc>
+          <w:tcPr>
+            <w:tcW w:w="2059" w:type="dxa"/>
+            <w:tcBorders>
+              <w:top w:val="nil"/>
+              <w:left w:val="nil"/>
+              <w:bottom w:val="single" w:sz="4" w:space="0" w:color="auto"/>
+              <w:right w:val="single" w:sz="4" w:space="0" w:color="auto"/>
+            </w:tcBorders>
+            <w:shd w:val="clear" w:color="auto" w:fill="auto"/>
+            <w:noWrap/>
+            <w:vAlign w:val="bottom"/>
+          </w:tcPr>
+          <w:p>
+            <w:pPr>
+              <w:spacing w:before="0" w:after="0" w:line="240" w:lineRule="auto"/>
+              <w:rPr>
+                <w:rFonts w:eastAsia="Times New Roman" w:cs="Times New Roman"/>
+                <w:color w:val="000000"/>
+                <w:sz w:val="28"/>
+                <w:szCs w:val="22"/>
+                <w:lang w:eastAsia="en-US"/>
+              </w:rPr>
+            </w:pPr>
+            <w:r>
+              <w:rPr>
+                <w:rFonts w:eastAsia="Times New Roman" w:cs="Times New Roman"/>
+                <w:color w:val="000000"/>
+                <w:sz w:val="28"/>
+                <w:szCs w:val="22"/>
+                <w:lang w:eastAsia="en-US"/>
+              </w:rPr>
+              <w:t>Edit</w:t>
+            </w:r>
+          </w:p>
+        </w:tc>
+        <w:tc>
+          <w:tcPr>
+            <w:tcW w:w="3919" w:type="dxa"/>
+            <w:tcBorders>
+              <w:top w:val="nil"/>
+              <w:left w:val="nil"/>
+              <w:bottom w:val="single" w:sz="4" w:space="0" w:color="auto"/>
+              <w:right w:val="single" w:sz="4" w:space="0" w:color="auto"/>
+            </w:tcBorders>
+            <w:shd w:val="clear" w:color="auto" w:fill="auto"/>
+            <w:vAlign w:val="center"/>
+          </w:tcPr>
+          <w:p>
+            <w:pPr>
+              <w:spacing w:before="0" w:after="0" w:line="240" w:lineRule="auto"/>
+              <w:rPr>
+                <w:rFonts w:eastAsia="Times New Roman" w:cs="Times New Roman"/>
+                <w:color w:val="000000"/>
+                <w:sz w:val="28"/>
+                <w:szCs w:val="28"/>
+                <w:lang w:eastAsia="en-US"/>
+              </w:rPr>
+            </w:pPr>
+            <w:r>
+              <w:rPr>
+                <w:rFonts w:eastAsia="Times New Roman" w:cs="Times New Roman"/>
+                <w:color w:val="000000"/>
+                <w:sz w:val="28"/>
+                <w:szCs w:val="28"/>
+                <w:lang w:eastAsia="en-US"/>
+              </w:rPr>
+              <w:t>Actor</w:t>
+            </w:r>
+            <w:r>
+              <w:rPr>
+                <w:rFonts w:eastAsia="Times New Roman" w:cs="Times New Roman"/>
+                <w:color w:val="000000"/>
+                <w:sz w:val="28"/>
+                <w:szCs w:val="28"/>
+                <w:lang w:eastAsia="en-US"/>
+              </w:rPr>
+              <w:t>s</w:t>
+            </w:r>
+            <w:bookmarkStart w:id="25" w:name="_GoBack"/>
+            <w:bookmarkEnd w:id="25"/>
+            <w:r>
+              <w:rPr>
+                <w:rFonts w:eastAsia="Times New Roman" w:cs="Times New Roman"/>
+                <w:color w:val="000000"/>
+                <w:sz w:val="28"/>
+                <w:szCs w:val="28"/>
+                <w:lang w:eastAsia="en-US"/>
+              </w:rPr>
+              <w:t xml:space="preserve"> edit field</w:t>
+            </w:r>
+          </w:p>
+        </w:tc>
+      </w:tr>
+      <w:tr>
+        <w:trPr>
+          <w:trHeight w:val="375"/>
+        </w:trPr>
+        <w:tc>
+          <w:tcPr>
+            <w:tcW w:w="1440" w:type="dxa"/>
+            <w:vMerge/>
+            <w:tcBorders>
+              <w:left w:val="single" w:sz="4" w:space="0" w:color="auto"/>
+              <w:bottom w:val="single" w:sz="4" w:space="0" w:color="auto"/>
+              <w:right w:val="single" w:sz="4" w:space="0" w:color="auto"/>
+            </w:tcBorders>
+            <w:shd w:val="clear" w:color="000000" w:fill="FFFFFF"/>
+            <w:noWrap/>
+            <w:vAlign w:val="center"/>
+          </w:tcPr>
+          <w:p>
+            <w:pPr>
+              <w:spacing w:before="0" w:after="0" w:line="240" w:lineRule="auto"/>
+              <w:rPr>
+                <w:rFonts w:eastAsia="Times New Roman" w:cs="Times New Roman"/>
+                <w:color w:val="000000"/>
+                <w:sz w:val="28"/>
+                <w:szCs w:val="28"/>
+                <w:lang w:eastAsia="en-US"/>
+              </w:rPr>
+            </w:pPr>
+          </w:p>
+        </w:tc>
+        <w:tc>
+          <w:tcPr>
+            <w:tcW w:w="1942" w:type="dxa"/>
+            <w:tcBorders>
+              <w:top w:val="nil"/>
+              <w:left w:val="nil"/>
+              <w:bottom w:val="single" w:sz="4" w:space="0" w:color="auto"/>
+              <w:right w:val="single" w:sz="4" w:space="0" w:color="auto"/>
+            </w:tcBorders>
+            <w:shd w:val="clear" w:color="auto" w:fill="auto"/>
+            <w:noWrap/>
+            <w:vAlign w:val="bottom"/>
+          </w:tcPr>
+          <w:p>
+            <w:pPr>
+              <w:spacing w:before="0" w:after="0" w:line="240" w:lineRule="auto"/>
+              <w:rPr>
+                <w:rFonts w:eastAsia="Times New Roman" w:cs="Times New Roman"/>
+                <w:color w:val="000000"/>
+                <w:sz w:val="28"/>
+                <w:szCs w:val="22"/>
+                <w:lang w:eastAsia="en-US"/>
+              </w:rPr>
+            </w:pPr>
+            <w:r>
+              <w:rPr>
+                <w:rFonts w:eastAsia="Times New Roman" w:cs="Times New Roman"/>
+                <w:color w:val="000000"/>
+                <w:sz w:val="28"/>
+                <w:szCs w:val="22"/>
+                <w:lang w:eastAsia="en-US"/>
+              </w:rPr>
+              <w:t>U</w:t>
+            </w:r>
+            <w:r>
+              <w:rPr>
+                <w:rFonts w:eastAsia="Times New Roman" w:cs="Times New Roman"/>
+                <w:color w:val="000000"/>
+                <w:sz w:val="28"/>
+                <w:szCs w:val="22"/>
+                <w:lang w:eastAsia="en-US"/>
+              </w:rPr>
+              <w:t>C-MH-03</w:t>
+            </w:r>
+          </w:p>
+        </w:tc>
+        <w:tc>
+          <w:tcPr>
+            <w:tcW w:w="2059" w:type="dxa"/>
+            <w:tcBorders>
+              <w:top w:val="nil"/>
+              <w:left w:val="nil"/>
+              <w:bottom w:val="single" w:sz="4" w:space="0" w:color="auto"/>
+              <w:right w:val="single" w:sz="4" w:space="0" w:color="auto"/>
+            </w:tcBorders>
+            <w:shd w:val="clear" w:color="auto" w:fill="auto"/>
+            <w:noWrap/>
+            <w:vAlign w:val="bottom"/>
+          </w:tcPr>
+          <w:p>
+            <w:pPr>
+              <w:spacing w:before="0" w:after="0" w:line="240" w:lineRule="auto"/>
+              <w:rPr>
+                <w:rFonts w:eastAsia="Times New Roman" w:cs="Times New Roman"/>
+                <w:color w:val="000000"/>
+                <w:sz w:val="28"/>
+                <w:szCs w:val="22"/>
+                <w:lang w:eastAsia="en-US"/>
+              </w:rPr>
+            </w:pPr>
+            <w:r>
+              <w:rPr>
+                <w:rFonts w:eastAsia="Times New Roman" w:cs="Times New Roman"/>
+                <w:color w:val="000000"/>
+                <w:sz w:val="28"/>
+                <w:szCs w:val="22"/>
+                <w:lang w:eastAsia="en-US"/>
+              </w:rPr>
+              <w:t>Delete</w:t>
+            </w:r>
+          </w:p>
+        </w:tc>
+        <w:tc>
+          <w:tcPr>
+            <w:tcW w:w="3919" w:type="dxa"/>
+            <w:tcBorders>
+              <w:top w:val="nil"/>
+              <w:left w:val="nil"/>
+              <w:bottom w:val="single" w:sz="4" w:space="0" w:color="auto"/>
+              <w:right w:val="single" w:sz="4" w:space="0" w:color="auto"/>
+            </w:tcBorders>
+            <w:shd w:val="clear" w:color="auto" w:fill="auto"/>
+            <w:vAlign w:val="center"/>
+          </w:tcPr>
+          <w:p>
+            <w:pPr>
+              <w:spacing w:before="0" w:after="0" w:line="240" w:lineRule="auto"/>
+              <w:rPr>
+                <w:rFonts w:eastAsia="Times New Roman" w:cs="Times New Roman"/>
+                <w:color w:val="000000"/>
+                <w:sz w:val="28"/>
+                <w:szCs w:val="28"/>
+                <w:lang w:eastAsia="en-US"/>
+              </w:rPr>
+            </w:pPr>
+            <w:r>
+              <w:rPr>
+                <w:rFonts w:eastAsia="Times New Roman" w:cs="Times New Roman"/>
+                <w:color w:val="000000"/>
+                <w:sz w:val="28"/>
+                <w:szCs w:val="28"/>
+                <w:lang w:eastAsia="en-US"/>
+              </w:rPr>
+              <w:t>Actor</w:t>
+            </w:r>
+            <w:r>
+              <w:rPr>
+                <w:rFonts w:eastAsia="Times New Roman" w:cs="Times New Roman"/>
+                <w:color w:val="000000"/>
+                <w:sz w:val="28"/>
+                <w:szCs w:val="28"/>
+                <w:lang w:eastAsia="en-US"/>
+              </w:rPr>
+              <w:t>s</w:t>
+            </w:r>
+            <w:r>
+              <w:rPr>
+                <w:rFonts w:eastAsia="Times New Roman" w:cs="Times New Roman"/>
+                <w:color w:val="000000"/>
+                <w:sz w:val="28"/>
+                <w:szCs w:val="28"/>
+                <w:lang w:eastAsia="en-US"/>
+              </w:rPr>
+              <w:t xml:space="preserve"> delete field</w:t>
             </w:r>
           </w:p>
         </w:tc>
@@ -13889,13 +14799,7 @@
               <w:rPr>
                 <w:szCs w:val="24"/>
               </w:rPr>
-              <w:t>a</w:t>
-            </w:r>
-            <w:r>
-              <w:rPr>
-                <w:szCs w:val="24"/>
-              </w:rPr>
-              <w:t>verage 1000 points will import about 4 seconds</w:t>
+              <w:t>average 1000 points will import about 4 seconds</w:t>
             </w:r>
           </w:p>
         </w:tc>
@@ -14063,6 +14967,7 @@
               <w:jc w:val="center"/>
             </w:pPr>
             <w:r>
+              <w:lastRenderedPageBreak/>
               <w:t>S</w:t>
             </w:r>
             <w:r>
@@ -14279,7 +15184,6 @@
               <w:jc w:val="center"/>
             </w:pPr>
             <w:r>
-              <w:lastRenderedPageBreak/>
               <w:t>S</w:t>
             </w:r>
             <w:r>
@@ -14328,7 +15232,10 @@
               <w:t xml:space="preserve">authorize </w:t>
             </w:r>
             <w:r>
-              <w:t>user’s informations</w:t>
+              <w:t xml:space="preserve">user’s </w:t>
+            </w:r>
+            <w:r>
+              <w:t>information</w:t>
             </w:r>
           </w:p>
         </w:tc>
@@ -14575,7 +15482,7 @@
             <w:bCs/>
             <w:noProof/>
           </w:rPr>
-          <w:t>1</w:t>
+          <w:t>11</w:t>
         </w:r>
         <w:r>
           <w:rPr>
@@ -20575,10 +21482,17 @@
     <w:tblPr>
       <w:tblStyleRowBandSize w:val="1"/>
       <w:tblStyleColBandSize w:val="1"/>
+      <w:tblInd w:w="0" w:type="dxa"/>
       <w:tblBorders>
         <w:top w:val="single" w:sz="8" w:space="0" w:color="000000" w:themeColor="text1"/>
         <w:bottom w:val="single" w:sz="8" w:space="0" w:color="000000" w:themeColor="text1"/>
       </w:tblBorders>
+      <w:tblCellMar>
+        <w:top w:w="0" w:type="dxa"/>
+        <w:left w:w="108" w:type="dxa"/>
+        <w:bottom w:w="0" w:type="dxa"/>
+        <w:right w:w="108" w:type="dxa"/>
+      </w:tblCellMar>
     </w:tblPr>
     <w:tblStylePr w:type="firstRow">
       <w:pPr>
@@ -21103,6 +22017,7 @@
       <w:jc w:val="center"/>
     </w:pPr>
     <w:tblPr>
+      <w:tblInd w:w="0" w:type="dxa"/>
       <w:tblBorders>
         <w:top w:val="single" w:sz="4" w:space="0" w:color="00A0B8" w:themeColor="accent1"/>
         <w:left w:val="single" w:sz="4" w:space="0" w:color="00A0B8" w:themeColor="accent1"/>
@@ -21111,6 +22026,12 @@
         <w:insideH w:val="single" w:sz="4" w:space="0" w:color="00A0B8" w:themeColor="accent1"/>
         <w:insideV w:val="single" w:sz="4" w:space="0" w:color="00A0B8" w:themeColor="accent1"/>
       </w:tblBorders>
+      <w:tblCellMar>
+        <w:top w:w="0" w:type="dxa"/>
+        <w:left w:w="108" w:type="dxa"/>
+        <w:bottom w:w="0" w:type="dxa"/>
+        <w:right w:w="108" w:type="dxa"/>
+      </w:tblCellMar>
     </w:tblPr>
     <w:tblStylePr w:type="firstRow">
       <w:rPr>
@@ -21146,6 +22067,7 @@
       <w:spacing w:before="0" w:after="0" w:line="240" w:lineRule="auto"/>
     </w:pPr>
     <w:tblPr>
+      <w:tblInd w:w="0" w:type="dxa"/>
       <w:tblBorders>
         <w:top w:val="single" w:sz="4" w:space="0" w:color="auto"/>
         <w:left w:val="single" w:sz="4" w:space="0" w:color="auto"/>
@@ -21154,6 +22076,12 @@
         <w:insideH w:val="single" w:sz="4" w:space="0" w:color="auto"/>
         <w:insideV w:val="single" w:sz="4" w:space="0" w:color="auto"/>
       </w:tblBorders>
+      <w:tblCellMar>
+        <w:top w:w="0" w:type="dxa"/>
+        <w:left w:w="108" w:type="dxa"/>
+        <w:bottom w:w="0" w:type="dxa"/>
+        <w:right w:w="108" w:type="dxa"/>
+      </w:tblCellMar>
     </w:tblPr>
   </w:style>
   <w:style w:type="paragraph" w:styleId="ListParagraph">
@@ -21206,6 +22134,7 @@
     <w:tblPr>
       <w:tblStyleRowBandSize w:val="1"/>
       <w:tblStyleColBandSize w:val="1"/>
+      <w:tblInd w:w="0" w:type="dxa"/>
       <w:tblBorders>
         <w:top w:val="single" w:sz="4" w:space="0" w:color="auto"/>
         <w:left w:val="single" w:sz="4" w:space="0" w:color="auto"/>
@@ -21214,6 +22143,12 @@
         <w:insideH w:val="single" w:sz="4" w:space="0" w:color="auto"/>
         <w:insideV w:val="single" w:sz="4" w:space="0" w:color="auto"/>
       </w:tblBorders>
+      <w:tblCellMar>
+        <w:top w:w="0" w:type="dxa"/>
+        <w:left w:w="108" w:type="dxa"/>
+        <w:bottom w:w="0" w:type="dxa"/>
+        <w:right w:w="108" w:type="dxa"/>
+      </w:tblCellMar>
     </w:tblPr>
     <w:tcPr>
       <w:vAlign w:val="bottom"/>
@@ -21355,12 +22290,19 @@
     <w:tblPr>
       <w:tblStyleRowBandSize w:val="1"/>
       <w:tblStyleColBandSize w:val="1"/>
+      <w:tblInd w:w="0" w:type="dxa"/>
       <w:tblBorders>
         <w:top w:val="single" w:sz="8" w:space="0" w:color="00ADDC" w:themeColor="accent4"/>
         <w:left w:val="single" w:sz="8" w:space="0" w:color="00ADDC" w:themeColor="accent4"/>
         <w:bottom w:val="single" w:sz="8" w:space="0" w:color="00ADDC" w:themeColor="accent4"/>
         <w:right w:val="single" w:sz="8" w:space="0" w:color="00ADDC" w:themeColor="accent4"/>
       </w:tblBorders>
+      <w:tblCellMar>
+        <w:top w:w="0" w:type="dxa"/>
+        <w:left w:w="108" w:type="dxa"/>
+        <w:bottom w:w="0" w:type="dxa"/>
+        <w:right w:w="108" w:type="dxa"/>
+      </w:tblCellMar>
     </w:tblPr>
     <w:tblStylePr w:type="firstRow">
       <w:pPr>
@@ -21440,12 +22382,19 @@
     <w:tblPr>
       <w:tblStyleRowBandSize w:val="1"/>
       <w:tblStyleColBandSize w:val="1"/>
+      <w:tblInd w:w="0" w:type="dxa"/>
       <w:tblBorders>
         <w:top w:val="single" w:sz="8" w:space="0" w:color="00A0B8" w:themeColor="accent1"/>
         <w:left w:val="single" w:sz="8" w:space="0" w:color="00A0B8" w:themeColor="accent1"/>
         <w:bottom w:val="single" w:sz="8" w:space="0" w:color="00A0B8" w:themeColor="accent1"/>
         <w:right w:val="single" w:sz="8" w:space="0" w:color="00A0B8" w:themeColor="accent1"/>
       </w:tblBorders>
+      <w:tblCellMar>
+        <w:top w:w="0" w:type="dxa"/>
+        <w:left w:w="108" w:type="dxa"/>
+        <w:bottom w:w="0" w:type="dxa"/>
+        <w:right w:w="108" w:type="dxa"/>
+      </w:tblCellMar>
     </w:tblPr>
     <w:tblStylePr w:type="firstRow">
       <w:pPr>
@@ -21557,11 +22506,14 @@
       <w:jc w:val="right"/>
     </w:pPr>
     <w:tblPr>
+      <w:tblInd w:w="0" w:type="dxa"/>
       <w:tblBorders>
         <w:insideH w:val="single" w:sz="4" w:space="0" w:color="D9D9D9" w:themeColor="background1" w:themeShade="D9"/>
       </w:tblBorders>
       <w:tblCellMar>
+        <w:top w:w="0" w:type="dxa"/>
         <w:left w:w="0" w:type="dxa"/>
+        <w:bottom w:w="0" w:type="dxa"/>
         <w:right w:w="0" w:type="dxa"/>
       </w:tblCellMar>
     </w:tblPr>
@@ -21641,7 +22593,23 @@
     <w:pPr>
       <w:spacing w:before="0" w:after="0" w:line="240" w:lineRule="auto"/>
     </w:pPr>
-    <w:tblPr/>
+    <w:tblPr>
+      <w:tblInd w:w="0" w:type="dxa"/>
+      <w:tblBorders>
+        <w:top w:val="single" w:sz="6" w:space="0" w:color="000000"/>
+        <w:left w:val="single" w:sz="6" w:space="0" w:color="000000"/>
+        <w:bottom w:val="single" w:sz="6" w:space="0" w:color="000000"/>
+        <w:right w:val="single" w:sz="6" w:space="0" w:color="000000"/>
+        <w:insideH w:val="single" w:sz="6" w:space="0" w:color="000000"/>
+        <w:insideV w:val="single" w:sz="6" w:space="0" w:color="000000"/>
+      </w:tblBorders>
+      <w:tblCellMar>
+        <w:top w:w="0" w:type="dxa"/>
+        <w:left w:w="108" w:type="dxa"/>
+        <w:bottom w:w="0" w:type="dxa"/>
+        <w:right w:w="108" w:type="dxa"/>
+      </w:tblCellMar>
+    </w:tblPr>
     <w:tcPr>
       <w:shd w:val="clear" w:color="auto" w:fill="FFFFFF" w:themeFill="background1"/>
     </w:tcPr>
@@ -21696,6 +22664,7 @@
       <w:color w:val="auto"/>
     </w:rPr>
     <w:tblPr>
+      <w:tblInd w:w="0" w:type="dxa"/>
       <w:tblBorders>
         <w:top w:val="single" w:sz="6" w:space="0" w:color="000000"/>
         <w:left w:val="single" w:sz="6" w:space="0" w:color="000000"/>
@@ -21704,6 +22673,12 @@
         <w:insideH w:val="single" w:sz="6" w:space="0" w:color="000000"/>
         <w:insideV w:val="single" w:sz="6" w:space="0" w:color="000000"/>
       </w:tblBorders>
+      <w:tblCellMar>
+        <w:top w:w="0" w:type="dxa"/>
+        <w:left w:w="108" w:type="dxa"/>
+        <w:bottom w:w="0" w:type="dxa"/>
+        <w:right w:w="108" w:type="dxa"/>
+      </w:tblCellMar>
     </w:tblPr>
     <w:tcPr>
       <w:shd w:val="clear" w:color="auto" w:fill="auto"/>
@@ -22091,10 +23066,17 @@
     <w:tblPr>
       <w:tblStyleRowBandSize w:val="1"/>
       <w:tblStyleColBandSize w:val="1"/>
+      <w:tblInd w:w="0" w:type="dxa"/>
       <w:tblBorders>
         <w:top w:val="single" w:sz="8" w:space="0" w:color="000000" w:themeColor="text1"/>
         <w:bottom w:val="single" w:sz="8" w:space="0" w:color="000000" w:themeColor="text1"/>
       </w:tblBorders>
+      <w:tblCellMar>
+        <w:top w:w="0" w:type="dxa"/>
+        <w:left w:w="108" w:type="dxa"/>
+        <w:bottom w:w="0" w:type="dxa"/>
+        <w:right w:w="108" w:type="dxa"/>
+      </w:tblCellMar>
     </w:tblPr>
     <w:tblStylePr w:type="firstRow">
       <w:pPr>
@@ -22619,6 +23601,7 @@
       <w:jc w:val="center"/>
     </w:pPr>
     <w:tblPr>
+      <w:tblInd w:w="0" w:type="dxa"/>
       <w:tblBorders>
         <w:top w:val="single" w:sz="4" w:space="0" w:color="00A0B8" w:themeColor="accent1"/>
         <w:left w:val="single" w:sz="4" w:space="0" w:color="00A0B8" w:themeColor="accent1"/>
@@ -22627,6 +23610,12 @@
         <w:insideH w:val="single" w:sz="4" w:space="0" w:color="00A0B8" w:themeColor="accent1"/>
         <w:insideV w:val="single" w:sz="4" w:space="0" w:color="00A0B8" w:themeColor="accent1"/>
       </w:tblBorders>
+      <w:tblCellMar>
+        <w:top w:w="0" w:type="dxa"/>
+        <w:left w:w="108" w:type="dxa"/>
+        <w:bottom w:w="0" w:type="dxa"/>
+        <w:right w:w="108" w:type="dxa"/>
+      </w:tblCellMar>
     </w:tblPr>
     <w:tblStylePr w:type="firstRow">
       <w:rPr>
@@ -22662,6 +23651,7 @@
       <w:spacing w:before="0" w:after="0" w:line="240" w:lineRule="auto"/>
     </w:pPr>
     <w:tblPr>
+      <w:tblInd w:w="0" w:type="dxa"/>
       <w:tblBorders>
         <w:top w:val="single" w:sz="4" w:space="0" w:color="auto"/>
         <w:left w:val="single" w:sz="4" w:space="0" w:color="auto"/>
@@ -22670,6 +23660,12 @@
         <w:insideH w:val="single" w:sz="4" w:space="0" w:color="auto"/>
         <w:insideV w:val="single" w:sz="4" w:space="0" w:color="auto"/>
       </w:tblBorders>
+      <w:tblCellMar>
+        <w:top w:w="0" w:type="dxa"/>
+        <w:left w:w="108" w:type="dxa"/>
+        <w:bottom w:w="0" w:type="dxa"/>
+        <w:right w:w="108" w:type="dxa"/>
+      </w:tblCellMar>
     </w:tblPr>
   </w:style>
   <w:style w:type="paragraph" w:styleId="ListParagraph">
@@ -22722,6 +23718,7 @@
     <w:tblPr>
       <w:tblStyleRowBandSize w:val="1"/>
       <w:tblStyleColBandSize w:val="1"/>
+      <w:tblInd w:w="0" w:type="dxa"/>
       <w:tblBorders>
         <w:top w:val="single" w:sz="4" w:space="0" w:color="auto"/>
         <w:left w:val="single" w:sz="4" w:space="0" w:color="auto"/>
@@ -22730,6 +23727,12 @@
         <w:insideH w:val="single" w:sz="4" w:space="0" w:color="auto"/>
         <w:insideV w:val="single" w:sz="4" w:space="0" w:color="auto"/>
       </w:tblBorders>
+      <w:tblCellMar>
+        <w:top w:w="0" w:type="dxa"/>
+        <w:left w:w="108" w:type="dxa"/>
+        <w:bottom w:w="0" w:type="dxa"/>
+        <w:right w:w="108" w:type="dxa"/>
+      </w:tblCellMar>
     </w:tblPr>
     <w:tcPr>
       <w:vAlign w:val="bottom"/>
@@ -22871,12 +23874,19 @@
     <w:tblPr>
       <w:tblStyleRowBandSize w:val="1"/>
       <w:tblStyleColBandSize w:val="1"/>
+      <w:tblInd w:w="0" w:type="dxa"/>
       <w:tblBorders>
         <w:top w:val="single" w:sz="8" w:space="0" w:color="00ADDC" w:themeColor="accent4"/>
         <w:left w:val="single" w:sz="8" w:space="0" w:color="00ADDC" w:themeColor="accent4"/>
         <w:bottom w:val="single" w:sz="8" w:space="0" w:color="00ADDC" w:themeColor="accent4"/>
         <w:right w:val="single" w:sz="8" w:space="0" w:color="00ADDC" w:themeColor="accent4"/>
       </w:tblBorders>
+      <w:tblCellMar>
+        <w:top w:w="0" w:type="dxa"/>
+        <w:left w:w="108" w:type="dxa"/>
+        <w:bottom w:w="0" w:type="dxa"/>
+        <w:right w:w="108" w:type="dxa"/>
+      </w:tblCellMar>
     </w:tblPr>
     <w:tblStylePr w:type="firstRow">
       <w:pPr>
@@ -22956,12 +23966,19 @@
     <w:tblPr>
       <w:tblStyleRowBandSize w:val="1"/>
       <w:tblStyleColBandSize w:val="1"/>
+      <w:tblInd w:w="0" w:type="dxa"/>
       <w:tblBorders>
         <w:top w:val="single" w:sz="8" w:space="0" w:color="00A0B8" w:themeColor="accent1"/>
         <w:left w:val="single" w:sz="8" w:space="0" w:color="00A0B8" w:themeColor="accent1"/>
         <w:bottom w:val="single" w:sz="8" w:space="0" w:color="00A0B8" w:themeColor="accent1"/>
         <w:right w:val="single" w:sz="8" w:space="0" w:color="00A0B8" w:themeColor="accent1"/>
       </w:tblBorders>
+      <w:tblCellMar>
+        <w:top w:w="0" w:type="dxa"/>
+        <w:left w:w="108" w:type="dxa"/>
+        <w:bottom w:w="0" w:type="dxa"/>
+        <w:right w:w="108" w:type="dxa"/>
+      </w:tblCellMar>
     </w:tblPr>
     <w:tblStylePr w:type="firstRow">
       <w:pPr>
@@ -23073,11 +24090,14 @@
       <w:jc w:val="right"/>
     </w:pPr>
     <w:tblPr>
+      <w:tblInd w:w="0" w:type="dxa"/>
       <w:tblBorders>
         <w:insideH w:val="single" w:sz="4" w:space="0" w:color="D9D9D9" w:themeColor="background1" w:themeShade="D9"/>
       </w:tblBorders>
       <w:tblCellMar>
+        <w:top w:w="0" w:type="dxa"/>
         <w:left w:w="0" w:type="dxa"/>
+        <w:bottom w:w="0" w:type="dxa"/>
         <w:right w:w="0" w:type="dxa"/>
       </w:tblCellMar>
     </w:tblPr>
@@ -23157,7 +24177,23 @@
     <w:pPr>
       <w:spacing w:before="0" w:after="0" w:line="240" w:lineRule="auto"/>
     </w:pPr>
-    <w:tblPr/>
+    <w:tblPr>
+      <w:tblInd w:w="0" w:type="dxa"/>
+      <w:tblBorders>
+        <w:top w:val="single" w:sz="6" w:space="0" w:color="000000"/>
+        <w:left w:val="single" w:sz="6" w:space="0" w:color="000000"/>
+        <w:bottom w:val="single" w:sz="6" w:space="0" w:color="000000"/>
+        <w:right w:val="single" w:sz="6" w:space="0" w:color="000000"/>
+        <w:insideH w:val="single" w:sz="6" w:space="0" w:color="000000"/>
+        <w:insideV w:val="single" w:sz="6" w:space="0" w:color="000000"/>
+      </w:tblBorders>
+      <w:tblCellMar>
+        <w:top w:w="0" w:type="dxa"/>
+        <w:left w:w="108" w:type="dxa"/>
+        <w:bottom w:w="0" w:type="dxa"/>
+        <w:right w:w="108" w:type="dxa"/>
+      </w:tblCellMar>
+    </w:tblPr>
     <w:tcPr>
       <w:shd w:val="clear" w:color="auto" w:fill="FFFFFF" w:themeFill="background1"/>
     </w:tcPr>
@@ -23212,6 +24248,7 @@
       <w:color w:val="auto"/>
     </w:rPr>
     <w:tblPr>
+      <w:tblInd w:w="0" w:type="dxa"/>
       <w:tblBorders>
         <w:top w:val="single" w:sz="6" w:space="0" w:color="000000"/>
         <w:left w:val="single" w:sz="6" w:space="0" w:color="000000"/>
@@ -23220,6 +24257,12 @@
         <w:insideH w:val="single" w:sz="6" w:space="0" w:color="000000"/>
         <w:insideV w:val="single" w:sz="6" w:space="0" w:color="000000"/>
       </w:tblBorders>
+      <w:tblCellMar>
+        <w:top w:w="0" w:type="dxa"/>
+        <w:left w:w="108" w:type="dxa"/>
+        <w:bottom w:w="0" w:type="dxa"/>
+        <w:right w:w="108" w:type="dxa"/>
+      </w:tblCellMar>
     </w:tblPr>
     <w:tcPr>
       <w:shd w:val="clear" w:color="auto" w:fill="auto"/>
@@ -23598,7 +24641,7 @@
 </file>
 
 <file path=customXml/itemProps3.xml><?xml version="1.0" encoding="utf-8"?>
-<ds:datastoreItem xmlns:ds="http://schemas.openxmlformats.org/officeDocument/2006/customXml" ds:itemID="{470D839A-36B0-4D55-A0EC-AADA8FAF9E23}">
+<ds:datastoreItem xmlns:ds="http://schemas.openxmlformats.org/officeDocument/2006/customXml" ds:itemID="{5A09418D-E026-4FE8-9602-6B0459A7A1A7}">
   <ds:schemaRefs>
     <ds:schemaRef ds:uri="http://schemas.openxmlformats.org/officeDocument/2006/bibliography"/>
   </ds:schemaRefs>

</xml_diff>